<commit_message>
Finalized notes on HZD design and my design
</commit_message>
<xml_diff>
--- a/Character.docx
+++ b/Character.docx
@@ -4,6 +4,11 @@
   <w:body>
     <w:p>
       <w:r>
+        <w:t>Notes on HZD</w:t>
+      </w:r>
+    </w:p>
+    <w:p>
+      <w:r>
         <w:t>Character</w:t>
       </w:r>
     </w:p>
@@ -34,79 +39,150 @@
       </w:r>
       <w:r>
         <w:t xml:space="preserve"> increased damage</w:t>
+      </w:r>
+    </w:p>
+    <w:p>
+      <w:r>
+        <w:t>Ropercaster</w:t>
+      </w:r>
+    </w:p>
+    <w:p>
+      <w:r>
+        <w:t>tripcaster</w:t>
+      </w:r>
+    </w:p>
+    <w:p>
+      <w:r>
+        <w:t>Sling</w:t>
+      </w:r>
+      <w:r>
+        <w:t xml:space="preserve"> – Grenades. Shorter range, heavy arc. Splash damage. Limited ammo</w:t>
+      </w:r>
+    </w:p>
+    <w:p>
+      <w:r>
+        <w:tab/>
+        <w:t>Proximity bombs, sticky bombs</w:t>
+      </w:r>
+    </w:p>
+    <w:p>
+      <w:r>
+        <w:t>Rattler – shotgun</w:t>
+      </w:r>
+    </w:p>
+    <w:p>
+      <w:r>
+        <w:t>T</w:t>
+      </w:r>
+      <w:r>
+        <w:t>raps</w:t>
+      </w:r>
+    </w:p>
+    <w:p>
+      <w:r>
+        <w:t>Scan – weakpoints, AI paths</w:t>
+      </w:r>
+    </w:p>
+    <w:p/>
+    <w:p>
+      <w:r>
+        <w:t xml:space="preserve">Movement - </w:t>
       </w:r>
       <w:bookmarkStart w:id="0" w:name="_GoBack"/>
       <w:bookmarkEnd w:id="0"/>
-    </w:p>
-    <w:p>
-      <w:r>
-        <w:t>Ropercaster</w:t>
-      </w:r>
-    </w:p>
-    <w:p>
-      <w:r>
-        <w:t>tripcaster</w:t>
-      </w:r>
-    </w:p>
-    <w:p>
-      <w:r>
-        <w:t>Sling</w:t>
-      </w:r>
-      <w:r>
-        <w:t xml:space="preserve"> – Grenades. Shorter range, heavy arc. Splash damage. Limited ammo</w:t>
-      </w:r>
-    </w:p>
-    <w:p>
-      <w:r>
-        <w:tab/>
-        <w:t>Proximity bombs, sticky bombs</w:t>
-      </w:r>
-    </w:p>
-    <w:p>
-      <w:r>
-        <w:t>Rattler – shotgun</w:t>
-      </w:r>
-    </w:p>
-    <w:p>
-      <w:r>
-        <w:t>traps</w:t>
-      </w:r>
-    </w:p>
-    <w:p>
-      <w:r>
-        <w:t>Scan – weakpoints, AI paths</w:t>
+      <w:r>
+        <w:t>Move, roll, jump, slide, climb</w:t>
       </w:r>
     </w:p>
     <w:p/>
     <w:p>
       <w:r>
-        <w:t>Move, roll, jump, slide, climb</w:t>
+        <w:t xml:space="preserve">Enemy – </w:t>
+      </w:r>
+    </w:p>
+    <w:p>
+      <w:r>
+        <w:t>Explosive – blow up cover</w:t>
+      </w:r>
+    </w:p>
+    <w:p>
+      <w:r>
+        <w:t>Normal machine gun</w:t>
+      </w:r>
+    </w:p>
+    <w:p>
+      <w:r>
+        <w:t>Charge</w:t>
+      </w:r>
+    </w:p>
+    <w:p>
+      <w:r>
+        <w:t>Jump</w:t>
       </w:r>
     </w:p>
     <w:p/>
     <w:p>
       <w:r>
-        <w:t xml:space="preserve">Enemy – </w:t>
-      </w:r>
-    </w:p>
-    <w:p>
-      <w:r>
-        <w:t>Explosive – blow up cover</w:t>
-      </w:r>
-    </w:p>
-    <w:p>
-      <w:r>
-        <w:t>Normal machine gun</w:t>
-      </w:r>
-    </w:p>
-    <w:p>
-      <w:r>
-        <w:t>Charge</w:t>
-      </w:r>
-    </w:p>
-    <w:p>
-      <w:r>
-        <w:t>Jump</w:t>
+        <w:t xml:space="preserve">Modular enemy – </w:t>
+      </w:r>
+    </w:p>
+    <w:p>
+      <w:r>
+        <w:t>Main piece – Spawns modules</w:t>
+      </w:r>
+      <w:r>
+        <w:t>, attaches modules to itself, can move and has AI</w:t>
+      </w:r>
+    </w:p>
+    <w:p>
+      <w:r>
+        <w:tab/>
+        <w:t xml:space="preserve">Module types – </w:t>
+      </w:r>
+    </w:p>
+    <w:p>
+      <w:r>
+        <w:tab/>
+      </w:r>
+      <w:r>
+        <w:tab/>
+        <w:t>Module holder – spawns more modules</w:t>
+      </w:r>
+    </w:p>
+    <w:p>
+      <w:r>
+        <w:tab/>
+      </w:r>
+      <w:r>
+        <w:tab/>
+        <w:t>Armour – Protects the core</w:t>
+      </w:r>
+    </w:p>
+    <w:p>
+      <w:r>
+        <w:tab/>
+      </w:r>
+      <w:r>
+        <w:tab/>
+        <w:t>Weak spot – Explodes and damages other parts</w:t>
+      </w:r>
+    </w:p>
+    <w:p>
+      <w:r>
+        <w:tab/>
+      </w:r>
+      <w:r>
+        <w:tab/>
+        <w:t>Machine gun – Rapid fire, weak bullets</w:t>
+      </w:r>
+    </w:p>
+    <w:p>
+      <w:r>
+        <w:tab/>
+      </w:r>
+      <w:r>
+        <w:tab/>
+        <w:t>Missiles – Large, slow projectiles that explode and can remove cover</w:t>
       </w:r>
     </w:p>
     <w:p/>
@@ -127,6 +203,7 @@
     </w:p>
     <w:p>
       <w:r>
+        <w:lastRenderedPageBreak/>
         <w:t>Screenshake</w:t>
       </w:r>
     </w:p>

</xml_diff>